<commit_message>
Ajout de l'algo evaluer_main
ajout de la fonciton avec le moins de si possible. NON CONFORME avec le
cpp, plein de coquilles.
</commit_message>
<xml_diff>
--- a/fonction evaluer_mainV2.docx
+++ b/fonction evaluer_mainV2.docx
@@ -17,21 +17,12 @@
         </w:rPr>
         <w:t xml:space="preserve">FONCTION </w:t>
       </w:r>
-      <w:proofErr w:type="spellStart"/>
       <w:r>
         <w:rPr>
           <w:b/>
           <w:sz w:val="36"/>
         </w:rPr>
-        <w:t>evaluer_main</w:t>
-      </w:r>
-      <w:proofErr w:type="spellEnd"/>
-      <w:r>
-        <w:rPr>
-          <w:b/>
-          <w:sz w:val="36"/>
-        </w:rPr>
-        <w:t xml:space="preserve"> (v2)</w:t>
+        <w:t>evaluer_main (v2)</w:t>
       </w:r>
     </w:p>
     <w:p>
@@ -66,7 +57,6 @@
         </w:rPr>
         <w:t xml:space="preserve">FCT </w:t>
       </w:r>
-      <w:proofErr w:type="spellStart"/>
       <w:r>
         <w:rPr>
           <w:b/>
@@ -74,7 +64,6 @@
         </w:rPr>
         <w:t>evaluer_main</w:t>
       </w:r>
-      <w:proofErr w:type="spellEnd"/>
       <w:r>
         <w:rPr>
           <w:b/>
@@ -94,17 +83,8 @@
           <w:b/>
           <w:sz w:val="28"/>
         </w:rPr>
-        <w:t xml:space="preserve"> </w:t>
-      </w:r>
-      <w:proofErr w:type="spellStart"/>
-      <w:r>
-        <w:rPr>
-          <w:b/>
-          <w:sz w:val="28"/>
-        </w:rPr>
-        <w:t>T_compo_paquet</w:t>
-      </w:r>
-      <w:proofErr w:type="spellEnd"/>
+        <w:t xml:space="preserve"> T_compo_paquet</w:t>
+      </w:r>
       <w:r>
         <w:rPr>
           <w:b/>
@@ -112,7 +92,6 @@
         </w:rPr>
         <w:t xml:space="preserve">, &amp;gain </w:t>
       </w:r>
-      <w:proofErr w:type="spellStart"/>
       <w:r>
         <w:rPr>
           <w:b/>
@@ -120,7 +99,6 @@
         </w:rPr>
         <w:t>float</w:t>
       </w:r>
-      <w:proofErr w:type="spellEnd"/>
       <w:r>
         <w:rPr>
           <w:b/>
@@ -154,61 +132,6 @@
       </w:r>
       <w:r>
         <w:br/>
-      </w:r>
-      <w:proofErr w:type="spellStart"/>
-      <w:r>
-        <w:t>Foursame</w:t>
-      </w:r>
-      <w:proofErr w:type="spellEnd"/>
-      <w:r>
-        <w:tab/>
-      </w:r>
-      <w:r>
-        <w:t>en booléen</w:t>
-      </w:r>
-      <w:r>
-        <w:br/>
-      </w:r>
-      <w:proofErr w:type="spellStart"/>
-      <w:r>
-        <w:t>Fullhouse</w:t>
-      </w:r>
-      <w:proofErr w:type="spellEnd"/>
-      <w:r>
-        <w:tab/>
-      </w:r>
-      <w:r>
-        <w:t>en booléen</w:t>
-      </w:r>
-      <w:r>
-        <w:br/>
-      </w:r>
-      <w:proofErr w:type="spellStart"/>
-      <w:r>
-        <w:t>Threesame</w:t>
-      </w:r>
-      <w:proofErr w:type="spellEnd"/>
-      <w:r>
-        <w:tab/>
-      </w:r>
-      <w:r>
-        <w:t>en booléen</w:t>
-      </w:r>
-      <w:r>
-        <w:br/>
-        <w:t>Paires</w:t>
-      </w:r>
-      <w:r>
-        <w:tab/>
-      </w:r>
-      <w:r>
-        <w:tab/>
-      </w:r>
-      <w:r>
-        <w:t>en booléen</w:t>
-      </w:r>
-      <w:r>
-        <w:br/>
         <w:t>compteur</w:t>
       </w:r>
       <w:r>
@@ -221,34 +144,18 @@
     </w:p>
     <w:p>
       <w:r>
-        <w:t xml:space="preserve">Pour </w:t>
-      </w:r>
-      <w:proofErr w:type="spellStart"/>
-      <w:r>
-        <w:t>i</w:t>
-      </w:r>
-      <w:proofErr w:type="spellEnd"/>
-      <w:r>
-        <w:t xml:space="preserve"> allant de 0 à 4</w:t>
-      </w:r>
-      <w:r>
-        <w:br/>
-      </w:r>
-      <w:r>
-        <w:tab/>
-        <w:t>FAIRE</w:t>
-      </w:r>
-      <w:r>
-        <w:tab/>
-        <w:t xml:space="preserve">Si (main[i].sorte != </w:t>
-      </w:r>
-      <w:proofErr w:type="gramStart"/>
-      <w:r>
-        <w:t>main[</w:t>
-      </w:r>
-      <w:proofErr w:type="gramEnd"/>
-      <w:r>
-        <w:t>i+1].sorte)</w:t>
+        <w:t>Pour i allant de 0 à 4</w:t>
+      </w:r>
+      <w:r>
+        <w:br/>
+      </w:r>
+      <w:r>
+        <w:tab/>
+        <w:t>FAIRE</w:t>
+      </w:r>
+      <w:r>
+        <w:tab/>
+        <w:t>Si (main[i].sorte != main[i+1].sorte)</w:t>
       </w:r>
       <w:r>
         <w:br/>
@@ -314,43 +221,18 @@
       </w:r>
       <w:r>
         <w:tab/>
-        <w:t>Si (main[i].</w:t>
-      </w:r>
-      <w:proofErr w:type="spellStart"/>
-      <w:r>
-        <w:t>Valeur_num</w:t>
-      </w:r>
-      <w:proofErr w:type="spellEnd"/>
-      <w:r>
-        <w:t xml:space="preserve"> </w:t>
+        <w:t xml:space="preserve">Si (main[i].Valeur_num </w:t>
       </w:r>
       <w:r>
         <w:t>!</w:t>
       </w:r>
-      <w:r>
-        <w:t xml:space="preserve">= </w:t>
-      </w:r>
-      <w:proofErr w:type="gramStart"/>
-      <w:r>
-        <w:t>main[</w:t>
-      </w:r>
-      <w:proofErr w:type="gramEnd"/>
-      <w:r>
-        <w:t>i</w:t>
-      </w:r>
-      <w:r>
-        <w:t>+1</w:t>
-      </w:r>
-      <w:r>
-        <w:t>].</w:t>
-      </w:r>
-      <w:proofErr w:type="spellStart"/>
-      <w:r>
-        <w:t>Valeur_num</w:t>
-      </w:r>
-      <w:proofErr w:type="spellEnd"/>
-      <w:r>
-        <w:t xml:space="preserve"> + 1)</w:t>
+      <w:bookmarkStart w:id="0" w:name="_GoBack"/>
+      <w:bookmarkEnd w:id="0"/>
+      <w:r>
+        <w:t>= main[i+1].Valeur_num -</w:t>
+      </w:r>
+      <w:r>
+        <w:t xml:space="preserve"> 1)</w:t>
       </w:r>
       <w:r>
         <w:br/>
@@ -453,7 +335,13 @@
       </w:r>
       <w:r>
         <w:tab/>
-        <w:t>Si (main[0] = 10)</w:t>
+        <w:t>Si (main[0]</w:t>
+      </w:r>
+      <w:r>
+        <w:t>.Valeur_num</w:t>
+      </w:r>
+      <w:r>
+        <w:t xml:space="preserve"> = 10)</w:t>
       </w:r>
       <w:r>
         <w:br/>
@@ -566,8 +454,6 @@
       </w:r>
       <w:r>
         <w:tab/>
-      </w:r>
-      <w:r>
         <w:t>Pour i allant de 0 à 4</w:t>
       </w:r>
       <w:r>
@@ -585,23 +471,7 @@
       </w:r>
       <w:r>
         <w:tab/>
-        <w:t>Si (main[i].</w:t>
-      </w:r>
-      <w:proofErr w:type="spellStart"/>
-      <w:r>
-        <w:t>Valeur_num</w:t>
-      </w:r>
-      <w:proofErr w:type="spellEnd"/>
-      <w:r>
-        <w:t xml:space="preserve"> != main[i+1].</w:t>
-      </w:r>
-      <w:proofErr w:type="spellStart"/>
-      <w:r>
-        <w:t>Valeur_num</w:t>
-      </w:r>
-      <w:proofErr w:type="spellEnd"/>
-      <w:r>
-        <w:t xml:space="preserve"> + 1)</w:t>
+        <w:t>Si (main[i].Valeur_num != main[i+1].Valeur_num + 1)</w:t>
       </w:r>
       <w:r>
         <w:br/>
@@ -683,11 +553,123 @@
         <w:br/>
       </w:r>
       <w:r>
+        <w:tab/>
+      </w:r>
+      <w:r>
+        <w:tab/>
+        <w:t>FIN Si</w:t>
+      </w:r>
+      <w:r>
+        <w:br/>
+      </w:r>
+      <w:r>
+        <w:tab/>
+      </w:r>
+      <w:r>
+        <w:tab/>
+        <w:t>Flag = Vrai</w:t>
+      </w:r>
+      <w:r>
+        <w:br/>
+      </w:r>
+      <w:r>
+        <w:br/>
+      </w:r>
+      <w:r>
         <w:lastRenderedPageBreak/>
         <w:tab/>
       </w:r>
       <w:r>
         <w:tab/>
+      </w:r>
+      <w:r>
+        <w:t>Si (main[0].Valeur_num != main[1].Valeur_num)</w:t>
+      </w:r>
+      <w:r>
+        <w:br/>
+      </w:r>
+      <w:r>
+        <w:tab/>
+      </w:r>
+      <w:r>
+        <w:tab/>
+      </w:r>
+      <w:r>
+        <w:tab/>
+        <w:t>FAIRE</w:t>
+      </w:r>
+      <w:r>
+        <w:tab/>
+        <w:t>Pour i allant de 1 à 4</w:t>
+      </w:r>
+      <w:r>
+        <w:br/>
+      </w:r>
+      <w:r>
+        <w:tab/>
+      </w:r>
+      <w:r>
+        <w:tab/>
+      </w:r>
+      <w:r>
+        <w:tab/>
+      </w:r>
+      <w:r>
+        <w:tab/>
+      </w:r>
+      <w:r>
+        <w:tab/>
+        <w:t>FAIRE Si (main[i].Valeur_num != main[i+1].Valeur_num)</w:t>
+      </w:r>
+      <w:r>
+        <w:br/>
+      </w:r>
+      <w:r>
+        <w:tab/>
+      </w:r>
+      <w:r>
+        <w:tab/>
+      </w:r>
+      <w:r>
+        <w:tab/>
+      </w:r>
+      <w:r>
+        <w:tab/>
+      </w:r>
+      <w:r>
+        <w:tab/>
+      </w:r>
+      <w:r>
+        <w:tab/>
+      </w:r>
+      <w:r>
+        <w:tab/>
+        <w:t>FAIRE</w:t>
+      </w:r>
+      <w:r>
+        <w:tab/>
+        <w:t>Flag = Faux</w:t>
+      </w:r>
+      <w:r>
+        <w:br/>
+      </w:r>
+      <w:r>
+        <w:tab/>
+      </w:r>
+      <w:r>
+        <w:tab/>
+      </w:r>
+      <w:r>
+        <w:tab/>
+      </w:r>
+      <w:r>
+        <w:tab/>
+      </w:r>
+      <w:r>
+        <w:tab/>
+      </w:r>
+      <w:r>
+        <w:tab/>
         <w:t>FIN Si</w:t>
       </w:r>
       <w:r>
@@ -698,6 +680,94 @@
       </w:r>
       <w:r>
         <w:tab/>
+      </w:r>
+      <w:r>
+        <w:tab/>
+      </w:r>
+      <w:r>
+        <w:tab/>
+        <w:t>FIN Pour</w:t>
+      </w:r>
+      <w:r>
+        <w:br/>
+      </w:r>
+      <w:r>
+        <w:tab/>
+      </w:r>
+      <w:r>
+        <w:tab/>
+      </w:r>
+      <w:r>
+        <w:tab/>
+      </w:r>
+      <w:r>
+        <w:tab/>
+        <w:t>Si (Flag)</w:t>
+      </w:r>
+      <w:r>
+        <w:br/>
+      </w:r>
+      <w:r>
+        <w:tab/>
+      </w:r>
+      <w:r>
+        <w:tab/>
+      </w:r>
+      <w:r>
+        <w:tab/>
+      </w:r>
+      <w:r>
+        <w:tab/>
+      </w:r>
+      <w:r>
+        <w:tab/>
+        <w:t>FAIRE</w:t>
+      </w:r>
+      <w:r>
+        <w:tab/>
+        <w:t>gain = 3</w:t>
+      </w:r>
+      <w:r>
+        <w:br/>
+      </w:r>
+      <w:r>
+        <w:tab/>
+      </w:r>
+      <w:r>
+        <w:tab/>
+      </w:r>
+      <w:r>
+        <w:tab/>
+      </w:r>
+      <w:r>
+        <w:tab/>
+        <w:t>FIN Si</w:t>
+      </w:r>
+      <w:r>
+        <w:br/>
+      </w:r>
+      <w:r>
+        <w:tab/>
+      </w:r>
+      <w:r>
+        <w:tab/>
+        <w:t>SINON</w:t>
+      </w:r>
+      <w:r>
+        <w:br/>
+      </w:r>
+      <w:r>
+        <w:tab/>
+      </w:r>
+      <w:r>
+        <w:tab/>
+      </w:r>
+      <w:r>
+        <w:tab/>
+        <w:t>FAIRE</w:t>
+      </w:r>
+      <w:r>
+        <w:tab/>
         <w:t>Flag = Vrai</w:t>
       </w:r>
       <w:r>
@@ -710,117 +780,420 @@
         <w:tab/>
       </w:r>
       <w:r>
-        <w:t>Si (main[0].</w:t>
-      </w:r>
-      <w:proofErr w:type="spellStart"/>
-      <w:r>
-        <w:t>Valeur_num</w:t>
-      </w:r>
-      <w:proofErr w:type="spellEnd"/>
-      <w:r>
-        <w:t xml:space="preserve"> != main[1].</w:t>
-      </w:r>
-      <w:proofErr w:type="spellStart"/>
-      <w:r>
-        <w:t>Valeur_num</w:t>
-      </w:r>
-      <w:proofErr w:type="spellEnd"/>
-      <w:r>
-        <w:t>)</w:t>
-      </w:r>
-      <w:r>
-        <w:br/>
-      </w:r>
-      <w:r>
-        <w:tab/>
-      </w:r>
-      <w:r>
-        <w:tab/>
-      </w:r>
-      <w:r>
-        <w:tab/>
-        <w:t>FAIRE</w:t>
-      </w:r>
-      <w:r>
-        <w:tab/>
-        <w:t xml:space="preserve">Pour </w:t>
-      </w:r>
-      <w:proofErr w:type="spellStart"/>
-      <w:r>
-        <w:t>i</w:t>
-      </w:r>
-      <w:proofErr w:type="spellEnd"/>
-      <w:r>
-        <w:t xml:space="preserve"> allant de 1 à 4</w:t>
-      </w:r>
-      <w:r>
-        <w:br/>
-      </w:r>
-      <w:r>
-        <w:tab/>
-      </w:r>
-      <w:r>
-        <w:tab/>
-      </w:r>
-      <w:r>
-        <w:tab/>
-      </w:r>
-      <w:r>
-        <w:tab/>
-      </w:r>
-      <w:r>
-        <w:tab/>
-        <w:t>FAIRE Si (main[i].</w:t>
-      </w:r>
-      <w:proofErr w:type="spellStart"/>
-      <w:r>
-        <w:t>Valeur_num</w:t>
-      </w:r>
-      <w:proofErr w:type="spellEnd"/>
-      <w:r>
-        <w:t xml:space="preserve"> != </w:t>
-      </w:r>
-      <w:r>
-        <w:t>main[i</w:t>
-      </w:r>
-      <w:r>
-        <w:t>+1</w:t>
-      </w:r>
-      <w:r>
-        <w:t>].</w:t>
-      </w:r>
-      <w:proofErr w:type="spellStart"/>
-      <w:r>
-        <w:t>Valeur_num</w:t>
-      </w:r>
-      <w:proofErr w:type="spellEnd"/>
-      <w:r>
-        <w:t>)</w:t>
-      </w:r>
-      <w:r>
-        <w:br/>
-      </w:r>
-      <w:r>
-        <w:tab/>
-      </w:r>
-      <w:r>
-        <w:tab/>
-      </w:r>
-      <w:r>
-        <w:tab/>
-      </w:r>
-      <w:r>
-        <w:tab/>
-      </w:r>
-      <w:r>
-        <w:tab/>
-      </w:r>
-      <w:r>
-        <w:tab/>
-      </w:r>
-      <w:r>
-        <w:tab/>
-        <w:t>FAIRE</w:t>
+        <w:tab/>
+      </w:r>
+      <w:r>
+        <w:tab/>
+      </w:r>
+      <w:r>
+        <w:t>Pour i allant de 0 à 3</w:t>
+      </w:r>
+      <w:r>
+        <w:br/>
+      </w:r>
+      <w:r>
+        <w:tab/>
+      </w:r>
+      <w:r>
+        <w:tab/>
+      </w:r>
+      <w:r>
+        <w:tab/>
+      </w:r>
+      <w:r>
+        <w:tab/>
+        <w:t>FAIRE</w:t>
+      </w:r>
+      <w:r>
+        <w:tab/>
+        <w:t>Si (main[i].Valeu</w:t>
+      </w:r>
+      <w:r>
+        <w:t>r_num != main[i+1].Valeur_num)</w:t>
+      </w:r>
+      <w:r>
+        <w:br/>
+      </w:r>
+      <w:r>
+        <w:tab/>
+      </w:r>
+      <w:r>
+        <w:tab/>
+      </w:r>
+      <w:r>
+        <w:tab/>
+      </w:r>
+      <w:r>
+        <w:tab/>
+      </w:r>
+      <w:r>
+        <w:tab/>
+      </w:r>
+      <w:r>
+        <w:tab/>
+        <w:t>FAIRE</w:t>
+      </w:r>
+      <w:r>
+        <w:tab/>
+        <w:t>Flag = false</w:t>
+      </w:r>
+      <w:r>
+        <w:br/>
+      </w:r>
+      <w:r>
+        <w:tab/>
+      </w:r>
+      <w:r>
+        <w:tab/>
+      </w:r>
+      <w:r>
+        <w:tab/>
+      </w:r>
+      <w:r>
+        <w:tab/>
+      </w:r>
+      <w:r>
+        <w:tab/>
+        <w:t>FIN Si</w:t>
+      </w:r>
+      <w:r>
+        <w:br/>
+      </w:r>
+      <w:r>
+        <w:tab/>
+      </w:r>
+      <w:r>
+        <w:tab/>
+      </w:r>
+      <w:r>
+        <w:tab/>
+      </w:r>
+      <w:r>
+        <w:tab/>
+        <w:t>Si ((Flag) ET (main[3].Valeur_num != main[4].Valeur_num))</w:t>
+      </w:r>
+      <w:r>
+        <w:br/>
+      </w:r>
+      <w:r>
+        <w:tab/>
+      </w:r>
+      <w:r>
+        <w:tab/>
+      </w:r>
+      <w:r>
+        <w:tab/>
+      </w:r>
+      <w:r>
+        <w:tab/>
+      </w:r>
+      <w:r>
+        <w:tab/>
+      </w:r>
+      <w:r>
+        <w:t>gain = 3</w:t>
+      </w:r>
+      <w:r>
+        <w:br/>
+      </w:r>
+      <w:r>
+        <w:tab/>
+      </w:r>
+      <w:r>
+        <w:tab/>
+      </w:r>
+      <w:r>
+        <w:tab/>
+      </w:r>
+      <w:r>
+        <w:tab/>
+        <w:t>FIN Si</w:t>
+      </w:r>
+      <w:r>
+        <w:br/>
+      </w:r>
+      <w:r>
+        <w:tab/>
+      </w:r>
+      <w:r>
+        <w:tab/>
+        <w:t>FIN Si</w:t>
+      </w:r>
+      <w:r>
+        <w:br/>
+      </w:r>
+      <w:r>
+        <w:tab/>
+      </w:r>
+      <w:r>
+        <w:tab/>
+        <w:t>Pour i allant de 0 à 4</w:t>
+      </w:r>
+      <w:r>
+        <w:br/>
+      </w:r>
+      <w:r>
+        <w:tab/>
+      </w:r>
+      <w:r>
+        <w:tab/>
+      </w:r>
+      <w:r>
+        <w:tab/>
+        <w:t>FAIRE</w:t>
+      </w:r>
+      <w:r>
+        <w:tab/>
+        <w:t>Si (</w:t>
+      </w:r>
+      <w:r>
+        <w:t xml:space="preserve">main[i].Valeur_num </w:t>
+      </w:r>
+      <w:r>
+        <w:t>= main[i+1].Valeur_num)</w:t>
+      </w:r>
+      <w:r>
+        <w:br/>
+      </w:r>
+      <w:r>
+        <w:tab/>
+      </w:r>
+      <w:r>
+        <w:tab/>
+      </w:r>
+      <w:r>
+        <w:tab/>
+      </w:r>
+      <w:r>
+        <w:tab/>
+      </w:r>
+      <w:r>
+        <w:tab/>
+        <w:t>FAIRE</w:t>
+      </w:r>
+      <w:r>
+        <w:tab/>
+        <w:t>compteur = compteur + 1</w:t>
+      </w:r>
+      <w:r>
+        <w:br/>
+      </w:r>
+      <w:r>
+        <w:tab/>
+      </w:r>
+      <w:r>
+        <w:tab/>
+      </w:r>
+      <w:r>
+        <w:tab/>
+      </w:r>
+      <w:r>
+        <w:tab/>
+      </w:r>
+      <w:r>
+        <w:tab/>
+      </w:r>
+      <w:r>
+        <w:tab/>
+        <w:t>SI compteur = 3</w:t>
+      </w:r>
+      <w:r>
+        <w:br/>
+      </w:r>
+      <w:r>
+        <w:tab/>
+      </w:r>
+      <w:r>
+        <w:tab/>
+      </w:r>
+      <w:r>
+        <w:tab/>
+      </w:r>
+      <w:r>
+        <w:tab/>
+      </w:r>
+      <w:r>
+        <w:tab/>
+      </w:r>
+      <w:r>
+        <w:tab/>
+      </w:r>
+      <w:r>
+        <w:tab/>
+        <w:t>FAIRE Flag = Vrai</w:t>
+      </w:r>
+      <w:r>
+        <w:br/>
+      </w:r>
+      <w:r>
+        <w:tab/>
+      </w:r>
+      <w:r>
+        <w:tab/>
+      </w:r>
+      <w:r>
+        <w:tab/>
+      </w:r>
+      <w:r>
+        <w:tab/>
+      </w:r>
+      <w:r>
+        <w:tab/>
+      </w:r>
+      <w:r>
+        <w:tab/>
+        <w:t>FIN Si</w:t>
+      </w:r>
+      <w:r>
+        <w:br/>
+      </w:r>
+      <w:r>
+        <w:tab/>
+      </w:r>
+      <w:r>
+        <w:tab/>
+      </w:r>
+      <w:r>
+        <w:tab/>
+      </w:r>
+      <w:r>
+        <w:tab/>
+        <w:t>SINON</w:t>
+      </w:r>
+      <w:r>
+        <w:br/>
+      </w:r>
+      <w:r>
+        <w:tab/>
+      </w:r>
+      <w:r>
+        <w:tab/>
+      </w:r>
+      <w:r>
+        <w:tab/>
+      </w:r>
+      <w:r>
+        <w:tab/>
+      </w:r>
+      <w:r>
+        <w:tab/>
+        <w:t>FAIRE compteur = 1</w:t>
+      </w:r>
+      <w:r>
+        <w:br/>
+      </w:r>
+      <w:r>
+        <w:tab/>
+      </w:r>
+      <w:r>
+        <w:tab/>
+      </w:r>
+      <w:r>
+        <w:tab/>
+      </w:r>
+      <w:r>
+        <w:tab/>
+        <w:t>Fin Si</w:t>
+      </w:r>
+      <w:r>
+        <w:br/>
+      </w:r>
+      <w:r>
+        <w:tab/>
+      </w:r>
+      <w:r>
+        <w:tab/>
+        <w:t>Fin Pour</w:t>
+      </w:r>
+      <w:r>
+        <w:br/>
+      </w:r>
+      <w:r>
+        <w:tab/>
+      </w:r>
+      <w:r>
+        <w:tab/>
+        <w:t xml:space="preserve">Si </w:t>
+      </w:r>
+      <w:r>
+        <w:t>(Flag)</w:t>
+      </w:r>
+      <w:r>
+        <w:br/>
+      </w:r>
+      <w:r>
+        <w:tab/>
+      </w:r>
+      <w:r>
+        <w:tab/>
+      </w:r>
+      <w:r>
+        <w:tab/>
+        <w:t>gain = 7</w:t>
+      </w:r>
+      <w:r>
+        <w:br/>
+      </w:r>
+      <w:r>
+        <w:tab/>
+      </w:r>
+      <w:r>
+        <w:tab/>
+      </w:r>
+      <w:r>
+        <w:tab/>
+      </w:r>
+      <w:r>
+        <w:t>Si ((main[1].Valeur_num != main[2].Valeur_num) ET (compteur = 2))</w:t>
+      </w:r>
+      <w:r>
+        <w:br/>
+      </w:r>
+      <w:r>
+        <w:tab/>
+      </w:r>
+      <w:r>
+        <w:tab/>
+      </w:r>
+      <w:r>
+        <w:tab/>
+      </w:r>
+      <w:r>
+        <w:tab/>
+        <w:t>FAIRE</w:t>
+      </w:r>
+      <w:r>
+        <w:tab/>
+        <w:t>gain = 6</w:t>
+      </w:r>
+      <w:r>
+        <w:br/>
+      </w:r>
+      <w:r>
+        <w:tab/>
+      </w:r>
+      <w:r>
+        <w:tab/>
+      </w:r>
+      <w:r>
+        <w:tab/>
+        <w:t>FIN Si</w:t>
+      </w:r>
+      <w:r>
+        <w:br/>
+      </w:r>
+      <w:r>
+        <w:tab/>
+      </w:r>
+      <w:r>
+        <w:tab/>
+        <w:t>FIN Si</w:t>
+      </w:r>
+      <w:r>
+        <w:br/>
+      </w:r>
+      <w:r>
+        <w:tab/>
       </w:r>
       <w:r>
         <w:tab/>
@@ -836,6 +1209,99 @@
         <w:tab/>
       </w:r>
       <w:r>
+        <w:t>Pour i allant de 0 à 4</w:t>
+      </w:r>
+      <w:r>
+        <w:br/>
+      </w:r>
+      <w:r>
+        <w:tab/>
+      </w:r>
+      <w:r>
+        <w:tab/>
+      </w:r>
+      <w:r>
+        <w:tab/>
+        <w:t>FAIRE Si ((main[i].Valeur_num = main[i+1].Valeur_num) ET (i &lt; 3))</w:t>
+      </w:r>
+      <w:r>
+        <w:br/>
+      </w:r>
+      <w:r>
+        <w:tab/>
+      </w:r>
+      <w:r>
+        <w:tab/>
+      </w:r>
+      <w:r>
+        <w:tab/>
+      </w:r>
+      <w:r>
+        <w:tab/>
+        <w:t>FAIRE</w:t>
+      </w:r>
+      <w:r>
+        <w:tab/>
+        <w:t>Pour j allant de i+2 à 4</w:t>
+      </w:r>
+      <w:r>
+        <w:br/>
+      </w:r>
+      <w:r>
+        <w:tab/>
+      </w:r>
+      <w:r>
+        <w:tab/>
+      </w:r>
+      <w:r>
+        <w:tab/>
+      </w:r>
+      <w:r>
+        <w:tab/>
+      </w:r>
+      <w:r>
+        <w:tab/>
+        <w:t xml:space="preserve">   FAIRE Si ((main[j].Valeur_num = main[j+1].Valeur_num)</w:t>
+      </w:r>
+      <w:r>
+        <w:br/>
+      </w:r>
+      <w:r>
+        <w:tab/>
+      </w:r>
+      <w:r>
+        <w:tab/>
+      </w:r>
+      <w:r>
+        <w:tab/>
+      </w:r>
+      <w:r>
+        <w:tab/>
+      </w:r>
+      <w:r>
+        <w:tab/>
+      </w:r>
+      <w:r>
+        <w:tab/>
+      </w:r>
+      <w:r>
+        <w:tab/>
+        <w:t>FAIRE</w:t>
+      </w:r>
+      <w:r>
+        <w:tab/>
+        <w:t>gain = 8</w:t>
+      </w:r>
+      <w:r>
+        <w:br/>
+      </w:r>
+      <w:r>
+        <w:tab/>
+      </w:r>
+      <w:r>
+        <w:tab/>
+      </w:r>
+      <w:r>
         <w:tab/>
       </w:r>
       <w:r>
@@ -862,51 +1328,16 @@
       </w:r>
       <w:r>
         <w:tab/>
+      </w:r>
+      <w:r>
+        <w:tab/>
         <w:t>FIN Pour</w:t>
       </w:r>
       <w:r>
         <w:br/>
       </w:r>
       <w:r>
-        <w:tab/>
-      </w:r>
-      <w:r>
-        <w:tab/>
-      </w:r>
-      <w:r>
-        <w:tab/>
-      </w:r>
-      <w:r>
-        <w:tab/>
-        <w:t>Si (Flag)</w:t>
-      </w:r>
-      <w:r>
-        <w:br/>
-      </w:r>
-      <w:r>
-        <w:tab/>
-      </w:r>
-      <w:r>
-        <w:tab/>
-      </w:r>
-      <w:r>
-        <w:tab/>
-      </w:r>
-      <w:r>
-        <w:tab/>
-      </w:r>
-      <w:r>
-        <w:tab/>
-        <w:t>FAIRE</w:t>
-      </w:r>
-      <w:r>
-        <w:tab/>
-        <w:t>gain = 3</w:t>
-      </w:r>
-      <w:r>
-        <w:br/>
-      </w:r>
-      <w:r>
+        <w:lastRenderedPageBreak/>
         <w:tab/>
       </w:r>
       <w:r>
@@ -927,533 +1358,16 @@
       </w:r>
       <w:r>
         <w:tab/>
+        <w:t>FIN Pour</w:t>
+      </w:r>
+      <w:r>
+        <w:br/>
         <w:t>FIN Si</w:t>
       </w:r>
-      <w:r>
-        <w:br/>
-      </w:r>
-      <w:r>
-        <w:tab/>
-      </w:r>
-      <w:r>
-        <w:tab/>
-        <w:t>Pour i allant de 0 à 4</w:t>
-      </w:r>
-      <w:r>
-        <w:br/>
-      </w:r>
-      <w:r>
-        <w:tab/>
-      </w:r>
-      <w:r>
-        <w:tab/>
-      </w:r>
-      <w:r>
-        <w:tab/>
-        <w:t>FAIRE</w:t>
-      </w:r>
-      <w:r>
-        <w:tab/>
-        <w:t>Si (</w:t>
-      </w:r>
-      <w:r>
-        <w:t>main[i].</w:t>
-      </w:r>
-      <w:proofErr w:type="spellStart"/>
-      <w:r>
-        <w:t>Valeur_num</w:t>
-      </w:r>
-      <w:proofErr w:type="spellEnd"/>
-      <w:r>
-        <w:t xml:space="preserve"> </w:t>
-      </w:r>
-      <w:r>
-        <w:t>= main[i+1].</w:t>
-      </w:r>
-      <w:proofErr w:type="spellStart"/>
-      <w:r>
-        <w:t>Valeur_num</w:t>
-      </w:r>
-      <w:proofErr w:type="spellEnd"/>
-      <w:r>
-        <w:t>)</w:t>
-      </w:r>
-      <w:r>
-        <w:br/>
-      </w:r>
-      <w:r>
-        <w:tab/>
-      </w:r>
-      <w:r>
-        <w:tab/>
-      </w:r>
-      <w:r>
-        <w:tab/>
-      </w:r>
-      <w:r>
-        <w:tab/>
-      </w:r>
-      <w:r>
-        <w:tab/>
-        <w:t>FAIRE</w:t>
-      </w:r>
-      <w:r>
-        <w:tab/>
-        <w:t>compteur = compteur + 1</w:t>
-      </w:r>
-      <w:r>
-        <w:br/>
-      </w:r>
-      <w:r>
-        <w:tab/>
-      </w:r>
-      <w:r>
-        <w:tab/>
-      </w:r>
-      <w:r>
-        <w:tab/>
-      </w:r>
-      <w:r>
-        <w:tab/>
-      </w:r>
-      <w:r>
-        <w:tab/>
-      </w:r>
-      <w:r>
-        <w:tab/>
-        <w:t>SI compteur = 3</w:t>
-      </w:r>
-      <w:r>
-        <w:br/>
-      </w:r>
-      <w:r>
-        <w:tab/>
-      </w:r>
-      <w:r>
-        <w:tab/>
-      </w:r>
-      <w:r>
-        <w:tab/>
-      </w:r>
-      <w:r>
-        <w:tab/>
-      </w:r>
-      <w:r>
-        <w:tab/>
-      </w:r>
-      <w:r>
-        <w:tab/>
-      </w:r>
-      <w:r>
-        <w:tab/>
-        <w:t>FAIRE Flag = Vrai</w:t>
-      </w:r>
-      <w:r>
-        <w:br/>
-      </w:r>
-      <w:r>
-        <w:tab/>
-      </w:r>
-      <w:r>
-        <w:tab/>
-      </w:r>
-      <w:r>
-        <w:tab/>
-      </w:r>
-      <w:r>
-        <w:tab/>
-      </w:r>
-      <w:r>
-        <w:tab/>
-      </w:r>
-      <w:r>
-        <w:tab/>
-        <w:t>FIN Si</w:t>
-      </w:r>
-      <w:r>
-        <w:br/>
-      </w:r>
-      <w:r>
-        <w:tab/>
-      </w:r>
-      <w:r>
-        <w:tab/>
-      </w:r>
-      <w:r>
-        <w:tab/>
-      </w:r>
-      <w:r>
-        <w:tab/>
-        <w:t>SINON</w:t>
-      </w:r>
-      <w:r>
-        <w:br/>
-      </w:r>
-      <w:r>
-        <w:tab/>
-      </w:r>
-      <w:r>
-        <w:tab/>
-      </w:r>
-      <w:r>
-        <w:tab/>
-      </w:r>
-      <w:r>
-        <w:tab/>
-      </w:r>
-      <w:r>
-        <w:tab/>
-        <w:t>FAIRE compteur = 1</w:t>
-      </w:r>
-      <w:r>
-        <w:br/>
-      </w:r>
-      <w:r>
-        <w:tab/>
-      </w:r>
-      <w:r>
-        <w:tab/>
-      </w:r>
-      <w:r>
-        <w:tab/>
-      </w:r>
-      <w:r>
-        <w:tab/>
-        <w:t>Fin Si</w:t>
-      </w:r>
-      <w:r>
-        <w:br/>
-      </w:r>
-      <w:r>
-        <w:tab/>
-      </w:r>
-      <w:r>
-        <w:tab/>
-        <w:t>Fin Pour</w:t>
-      </w:r>
-      <w:r>
-        <w:br/>
-      </w:r>
-      <w:r>
-        <w:tab/>
-      </w:r>
-      <w:r>
-        <w:tab/>
-        <w:t xml:space="preserve">Si </w:t>
-      </w:r>
-      <w:r>
-        <w:t>(Flag)</w:t>
-      </w:r>
-      <w:r>
-        <w:br/>
-      </w:r>
-      <w:r>
-        <w:tab/>
-      </w:r>
-      <w:r>
-        <w:tab/>
-      </w:r>
-      <w:r>
-        <w:tab/>
-        <w:t>gain = 7</w:t>
-      </w:r>
-      <w:r>
-        <w:br/>
-      </w:r>
-      <w:r>
-        <w:tab/>
-      </w:r>
-      <w:r>
-        <w:tab/>
-      </w:r>
-      <w:r>
-        <w:tab/>
-      </w:r>
-      <w:r>
-        <w:t>Si ((main[1].</w:t>
-      </w:r>
-      <w:proofErr w:type="spellStart"/>
-      <w:r>
-        <w:t>Valeur_num</w:t>
-      </w:r>
-      <w:proofErr w:type="spellEnd"/>
-      <w:r>
-        <w:t xml:space="preserve"> != main[2].</w:t>
-      </w:r>
-      <w:proofErr w:type="spellStart"/>
-      <w:r>
-        <w:t>Valeur_num</w:t>
-      </w:r>
-      <w:proofErr w:type="spellEnd"/>
-      <w:r>
-        <w:t>) ET (compteur = 2))</w:t>
-      </w:r>
-      <w:r>
-        <w:br/>
-      </w:r>
-      <w:r>
-        <w:tab/>
-      </w:r>
-      <w:r>
-        <w:tab/>
-      </w:r>
-      <w:r>
-        <w:tab/>
-      </w:r>
-      <w:r>
-        <w:tab/>
-        <w:t>FAIRE</w:t>
-      </w:r>
-      <w:r>
-        <w:tab/>
-        <w:t>gain = 6</w:t>
-      </w:r>
-      <w:r>
-        <w:br/>
-      </w:r>
-      <w:r>
-        <w:tab/>
-      </w:r>
-      <w:r>
-        <w:tab/>
-      </w:r>
-      <w:r>
-        <w:tab/>
-        <w:t>FIN Si</w:t>
-      </w:r>
-      <w:r>
-        <w:br/>
-      </w:r>
-      <w:r>
-        <w:tab/>
-      </w:r>
-      <w:r>
-        <w:tab/>
-        <w:t>FIN Si</w:t>
-      </w:r>
-      <w:r>
-        <w:br/>
-      </w:r>
-      <w:r>
-        <w:tab/>
-      </w:r>
-      <w:r>
-        <w:tab/>
-        <w:t>Flag = Faux</w:t>
-      </w:r>
-      <w:r>
-        <w:br/>
-      </w:r>
-      <w:r>
-        <w:tab/>
-      </w:r>
-      <w:r>
-        <w:tab/>
-      </w:r>
-      <w:r>
-        <w:t>Pour i allant de 0 à 4</w:t>
-      </w:r>
-      <w:r>
-        <w:br/>
-      </w:r>
-      <w:r>
-        <w:tab/>
-      </w:r>
-      <w:r>
-        <w:tab/>
-      </w:r>
-      <w:r>
-        <w:tab/>
-        <w:t>FAIRE Si ((main[i].</w:t>
-      </w:r>
-      <w:proofErr w:type="spellStart"/>
-      <w:r>
-        <w:t>Valeur_num</w:t>
-      </w:r>
-      <w:proofErr w:type="spellEnd"/>
-      <w:r>
-        <w:t xml:space="preserve"> = main[i+1].</w:t>
-      </w:r>
-      <w:proofErr w:type="spellStart"/>
-      <w:r>
-        <w:t>Valeur_num</w:t>
-      </w:r>
-      <w:proofErr w:type="spellEnd"/>
-      <w:r>
-        <w:t>) ET (i &lt; 3))</w:t>
-      </w:r>
-      <w:r>
-        <w:br/>
-      </w:r>
-      <w:r>
-        <w:tab/>
-      </w:r>
-      <w:r>
-        <w:tab/>
-      </w:r>
-      <w:r>
-        <w:tab/>
-      </w:r>
-      <w:r>
-        <w:tab/>
-        <w:t>FAIRE</w:t>
-      </w:r>
-      <w:r>
-        <w:tab/>
-        <w:t>Pour j allant de i+2 à 4</w:t>
-      </w:r>
-      <w:r>
-        <w:br/>
-      </w:r>
-      <w:r>
-        <w:tab/>
-      </w:r>
-      <w:r>
-        <w:tab/>
-      </w:r>
-      <w:r>
-        <w:tab/>
-      </w:r>
-      <w:r>
-        <w:tab/>
-      </w:r>
-      <w:r>
-        <w:tab/>
-        <w:t xml:space="preserve">   FAIRE Si </w:t>
-      </w:r>
-      <w:r>
-        <w:t>((</w:t>
-      </w:r>
-      <w:r>
-        <w:t>main[j</w:t>
-      </w:r>
-      <w:r>
-        <w:t>].</w:t>
-      </w:r>
-      <w:proofErr w:type="spellStart"/>
-      <w:r>
-        <w:t>Valeur_num</w:t>
-      </w:r>
-      <w:proofErr w:type="spellEnd"/>
-      <w:r>
-        <w:t xml:space="preserve"> =</w:t>
-      </w:r>
-      <w:r>
-        <w:t xml:space="preserve"> main[j</w:t>
-      </w:r>
-      <w:r>
-        <w:t>+1].</w:t>
-      </w:r>
-      <w:proofErr w:type="spellStart"/>
-      <w:r>
-        <w:t>Valeur_num</w:t>
-      </w:r>
-      <w:proofErr w:type="spellEnd"/>
-      <w:r>
-        <w:t>)</w:t>
-      </w:r>
-      <w:r>
-        <w:br/>
-      </w:r>
-      <w:r>
-        <w:tab/>
-      </w:r>
-      <w:r>
-        <w:tab/>
-      </w:r>
-      <w:r>
-        <w:tab/>
-      </w:r>
-      <w:r>
-        <w:tab/>
-      </w:r>
-      <w:r>
-        <w:tab/>
-      </w:r>
-      <w:r>
-        <w:tab/>
-      </w:r>
-      <w:r>
-        <w:tab/>
-        <w:t>FAIRE</w:t>
-      </w:r>
-      <w:r>
-        <w:tab/>
-        <w:t>gain = 8</w:t>
-      </w:r>
-      <w:r>
-        <w:br/>
-      </w:r>
-      <w:r>
-        <w:tab/>
-      </w:r>
-      <w:r>
-        <w:tab/>
-      </w:r>
-      <w:r>
-        <w:tab/>
-      </w:r>
-      <w:r>
-        <w:tab/>
-      </w:r>
-      <w:r>
-        <w:tab/>
-      </w:r>
-      <w:r>
-        <w:tab/>
-        <w:t>FIN Si</w:t>
-      </w:r>
-      <w:r>
-        <w:br/>
-      </w:r>
-      <w:r>
-        <w:tab/>
-      </w:r>
-      <w:r>
-        <w:tab/>
-      </w:r>
-      <w:r>
-        <w:tab/>
-      </w:r>
-      <w:r>
-        <w:tab/>
-      </w:r>
-      <w:r>
-        <w:tab/>
-        <w:t>FIN Pour</w:t>
-      </w:r>
-      <w:r>
-        <w:br/>
-      </w:r>
-      <w:r>
-        <w:tab/>
-      </w:r>
-      <w:r>
-        <w:tab/>
-      </w:r>
-      <w:r>
-        <w:tab/>
-      </w:r>
-      <w:r>
-        <w:tab/>
-        <w:t>FIN Si</w:t>
-      </w:r>
-      <w:r>
-        <w:br/>
-      </w:r>
-      <w:r>
-        <w:tab/>
-      </w:r>
-      <w:r>
-        <w:tab/>
-        <w:t>FIN Pour</w:t>
-      </w:r>
-      <w:bookmarkStart w:id="0" w:name="_GoBack"/>
-      <w:bookmarkEnd w:id="0"/>
     </w:p>
     <w:sectPr>
       <w:pgSz w:w="12240" w:h="15840"/>
-      <w:pgMar w:top="1440" w:right="1800" w:bottom="1440" w:left="1800" w:header="708" w:footer="708" w:gutter="0"/>
+      <w:pgMar w:top="1440" w:right="1800" w:bottom="1701" w:left="1800" w:header="708" w:footer="708" w:gutter="0"/>
       <w:cols w:space="708"/>
       <w:docGrid w:linePitch="360"/>
     </w:sectPr>

</xml_diff>